<commit_message>
Change umum to publik
</commit_message>
<xml_diff>
--- a/Dokumen/Quiet Wire_SPO.docx
+++ b/Dokumen/Quiet Wire_SPO.docx
@@ -218,7 +218,7 @@
               <w:rPr>
                 <w:rFonts w:ascii="Times New Roman" w:hAnsi="Times New Roman"/>
               </w:rPr>
-              <w:t>Umum</w:t>
+              <w:t>Publik</w:t>
             </w:r>
           </w:p>
         </w:tc>
@@ -775,7 +775,7 @@
                         </pic:nvPicPr>
                         <pic:blipFill>
                           <a:blip r:embed="rId3"/>
-                          <a:srcRect l="0" t="0" r="34659" b="0"/>
+                          <a:srcRect l="0" t="0" r="34666" b="0"/>
                           <a:stretch>
                             <a:fillRect/>
                           </a:stretch>

</xml_diff>